<commit_message>
Basic Scene setup, player controller and flashlight
</commit_message>
<xml_diff>
--- a/Project Brief.docx
+++ b/Project Brief.docx
@@ -413,16 +413,22 @@
         </w:rPr>
         <w:t xml:space="preserve">Save its name for possible </w:t>
       </w:r>
-      <w:proofErr w:type="spellStart"/>
       <w:r>
         <w:rPr>
           <w:rFonts w:ascii="Arial" w:hAnsi="Arial" w:cs="Arial"/>
           <w:sz w:val="24"/>
           <w:szCs w:val="24"/>
         </w:rPr>
-        <w:t>highscores</w:t>
-      </w:r>
-      <w:proofErr w:type="spellEnd"/>
+        <w:t>high scores</w:t>
+      </w:r>
+      <w:r>
+        <w:rPr>
+          <w:rFonts w:ascii="Arial" w:hAnsi="Arial" w:cs="Arial"/>
+          <w:sz w:val="24"/>
+          <w:szCs w:val="24"/>
+        </w:rPr>
+        <w:t>.</w:t>
+      </w:r>
     </w:p>
     <w:p>
       <w:pPr>
@@ -443,6 +449,28 @@
     </w:p>
     <w:p>
       <w:pPr>
+        <w:pStyle w:val="ListParagraph"/>
+        <w:numPr>
+          <w:ilvl w:val="0"/>
+          <w:numId w:val="6"/>
+        </w:numPr>
+        <w:rPr>
+          <w:rFonts w:ascii="Arial" w:hAnsi="Arial" w:cs="Arial"/>
+          <w:sz w:val="28"/>
+          <w:szCs w:val="28"/>
+        </w:rPr>
+      </w:pPr>
+      <w:r>
+        <w:rPr>
+          <w:rFonts w:ascii="Arial" w:hAnsi="Arial" w:cs="Arial"/>
+          <w:sz w:val="24"/>
+          <w:szCs w:val="24"/>
+        </w:rPr>
+        <w:t>Make methods for each object actions.</w:t>
+      </w:r>
+    </w:p>
+    <w:p>
+      <w:pPr>
         <w:rPr>
           <w:rFonts w:ascii="Arial" w:hAnsi="Arial" w:cs="Arial"/>
           <w:sz w:val="28"/>
@@ -460,23 +488,77 @@
     </w:p>
     <w:p>
       <w:pPr>
-        <w:rPr>
-          <w:rFonts w:ascii="Arial" w:hAnsi="Arial" w:cs="Arial"/>
-          <w:sz w:val="28"/>
-          <w:szCs w:val="28"/>
-        </w:rPr>
-      </w:pPr>
-      <w:r>
-        <w:rPr>
-          <w:rFonts w:ascii="Arial" w:hAnsi="Arial" w:cs="Arial"/>
-          <w:sz w:val="28"/>
-          <w:szCs w:val="28"/>
-        </w:rPr>
+        <w:pStyle w:val="ListParagraph"/>
+        <w:numPr>
+          <w:ilvl w:val="0"/>
+          <w:numId w:val="6"/>
+        </w:numPr>
+        <w:rPr>
+          <w:rFonts w:ascii="Arial" w:hAnsi="Arial" w:cs="Arial"/>
+          <w:sz w:val="28"/>
+          <w:szCs w:val="28"/>
+        </w:rPr>
+      </w:pPr>
+      <w:r>
+        <w:rPr>
+          <w:rFonts w:ascii="Arial" w:hAnsi="Arial" w:cs="Arial"/>
+          <w:sz w:val="24"/>
+          <w:szCs w:val="24"/>
+        </w:rPr>
+        <w:t>Try to just expose behaviors, not data.</w:t>
+      </w:r>
+    </w:p>
+    <w:p>
+      <w:pPr>
+        <w:rPr>
+          <w:rFonts w:ascii="Arial" w:hAnsi="Arial" w:cs="Arial"/>
+          <w:sz w:val="28"/>
+          <w:szCs w:val="28"/>
+        </w:rPr>
+      </w:pPr>
+    </w:p>
+    <w:p>
+      <w:pPr>
+        <w:rPr>
+          <w:rFonts w:ascii="Arial" w:hAnsi="Arial" w:cs="Arial"/>
+          <w:sz w:val="28"/>
+          <w:szCs w:val="28"/>
+        </w:rPr>
+      </w:pPr>
+      <w:r>
+        <w:rPr>
+          <w:rFonts w:ascii="Arial" w:hAnsi="Arial" w:cs="Arial"/>
+          <w:sz w:val="28"/>
+          <w:szCs w:val="28"/>
+        </w:rPr>
+        <w:lastRenderedPageBreak/>
         <w:t>Inheritance</w:t>
       </w:r>
     </w:p>
     <w:p>
       <w:pPr>
+        <w:pStyle w:val="ListParagraph"/>
+        <w:numPr>
+          <w:ilvl w:val="0"/>
+          <w:numId w:val="5"/>
+        </w:numPr>
+        <w:rPr>
+          <w:rFonts w:ascii="Arial" w:hAnsi="Arial" w:cs="Arial"/>
+          <w:sz w:val="28"/>
+          <w:szCs w:val="28"/>
+        </w:rPr>
+      </w:pPr>
+      <w:r>
+        <w:rPr>
+          <w:rFonts w:ascii="Arial" w:hAnsi="Arial" w:cs="Arial"/>
+          <w:sz w:val="24"/>
+          <w:szCs w:val="24"/>
+        </w:rPr>
+        <w:t>Create base class for enemies, characters that can move, attack, etc.</w:t>
+      </w:r>
+    </w:p>
+    <w:p>
+      <w:pPr>
         <w:rPr>
           <w:rFonts w:ascii="Arial" w:hAnsi="Arial" w:cs="Arial"/>
           <w:sz w:val="28"/>
@@ -490,6 +572,28 @@
           <w:szCs w:val="28"/>
         </w:rPr>
         <w:t>Polymorphism</w:t>
+      </w:r>
+    </w:p>
+    <w:p>
+      <w:pPr>
+        <w:pStyle w:val="ListParagraph"/>
+        <w:numPr>
+          <w:ilvl w:val="0"/>
+          <w:numId w:val="5"/>
+        </w:numPr>
+        <w:rPr>
+          <w:rFonts w:ascii="Arial" w:hAnsi="Arial" w:cs="Arial"/>
+          <w:sz w:val="28"/>
+          <w:szCs w:val="28"/>
+        </w:rPr>
+      </w:pPr>
+      <w:r>
+        <w:rPr>
+          <w:rFonts w:ascii="Arial" w:hAnsi="Arial" w:cs="Arial"/>
+          <w:sz w:val="24"/>
+          <w:szCs w:val="24"/>
+        </w:rPr>
+        <w:t>Override the Attack or Move action to make what each one should.</w:t>
       </w:r>
     </w:p>
     <w:p>
@@ -515,7 +619,6 @@
           <w:sz w:val="36"/>
           <w:szCs w:val="36"/>
         </w:rPr>
-        <w:lastRenderedPageBreak/>
         <w:t>Project Overview</w:t>
       </w:r>
     </w:p>
@@ -686,6 +789,119 @@
 <file path=word/numbering.xml><?xml version="1.0" encoding="utf-8"?>
 <w:numbering xmlns:wpc="http://schemas.microsoft.com/office/word/2010/wordprocessingCanvas" xmlns:cx="http://schemas.microsoft.com/office/drawing/2014/chartex" xmlns:cx1="http://schemas.microsoft.com/office/drawing/2015/9/8/chartex" xmlns:cx2="http://schemas.microsoft.com/office/drawing/2015/10/21/chartex" xmlns:cx3="http://schemas.microsoft.com/office/drawing/2016/5/9/chartex" xmlns:cx4="http://schemas.microsoft.com/office/drawing/2016/5/10/chartex" xmlns:cx5="http://schemas.microsoft.com/office/drawing/2016/5/11/chartex" xmlns:cx6="http://schemas.microsoft.com/office/drawing/2016/5/12/chartex" xmlns:cx7="http://schemas.microsoft.com/office/drawing/2016/5/13/chartex" xmlns:cx8="http://schemas.microsoft.com/office/drawing/2016/5/14/chartex" xmlns:mc="http://schemas.openxmlformats.org/markup-compatibility/2006" xmlns:aink="http://schemas.microsoft.com/office/drawing/2016/ink" xmlns:am3d="http://schemas.microsoft.com/office/drawing/2017/model3d" xmlns:o="urn:schemas-microsoft-com:office:office" xmlns:r="http://schemas.openxmlformats.org/officeDocument/2006/relationships" xmlns:m="http://schemas.openxmlformats.org/officeDocument/2006/math" xmlns:v="urn:schemas-microsoft-com:vml" xmlns:wp14="http://schemas.microsoft.com/office/word/2010/wordprocessingDrawing" xmlns:wp="http://schemas.openxmlformats.org/drawingml/2006/wordprocessingDrawing" xmlns:w10="urn:schemas-microsoft-com:office:word" xmlns:w="http://schemas.openxmlformats.org/wordprocessingml/2006/main" xmlns:w14="http://schemas.microsoft.com/office/word/2010/wordml" xmlns:w15="http://schemas.microsoft.com/office/word/2012/wordml" xmlns:w16cex="http://schemas.microsoft.com/office/word/2018/wordml/cex" xmlns:w16cid="http://schemas.microsoft.com/office/word/2016/wordml/cid" xmlns:w16="http://schemas.microsoft.com/office/word/2018/wordml" xmlns:w16se="http://schemas.microsoft.com/office/word/2015/wordml/symex" xmlns:wpg="http://schemas.microsoft.com/office/word/2010/wordprocessingGroup" xmlns:wpi="http://schemas.microsoft.com/office/word/2010/wordprocessingInk" xmlns:wne="http://schemas.microsoft.com/office/word/2006/wordml" xmlns:wps="http://schemas.microsoft.com/office/word/2010/wordprocessingShape" mc:Ignorable="w14 w15 w16se w16cid w16 w16cex wp14">
   <w:abstractNum w:abstractNumId="0" w15:restartNumberingAfterBreak="0">
+    <w:nsid w:val="18FD4EEA"/>
+    <w:multiLevelType w:val="hybridMultilevel"/>
+    <w:tmpl w:val="C526CE8E"/>
+    <w:lvl w:ilvl="0" w:tplc="FFF2AD0E">
+      <w:start w:val="1"/>
+      <w:numFmt w:val="bullet"/>
+      <w:lvlText w:val=""/>
+      <w:lvlJc w:val="left"/>
+      <w:pPr>
+        <w:ind w:left="720" w:hanging="360"/>
+      </w:pPr>
+      <w:rPr>
+        <w:rFonts w:ascii="Symbol" w:hAnsi="Symbol" w:hint="default"/>
+      </w:rPr>
+    </w:lvl>
+    <w:lvl w:ilvl="1" w:tplc="04090003" w:tentative="1">
+      <w:start w:val="1"/>
+      <w:numFmt w:val="bullet"/>
+      <w:lvlText w:val="o"/>
+      <w:lvlJc w:val="left"/>
+      <w:pPr>
+        <w:ind w:left="1440" w:hanging="360"/>
+      </w:pPr>
+      <w:rPr>
+        <w:rFonts w:ascii="Courier New" w:hAnsi="Courier New" w:cs="Courier New" w:hint="default"/>
+      </w:rPr>
+    </w:lvl>
+    <w:lvl w:ilvl="2" w:tplc="04090005" w:tentative="1">
+      <w:start w:val="1"/>
+      <w:numFmt w:val="bullet"/>
+      <w:lvlText w:val=""/>
+      <w:lvlJc w:val="left"/>
+      <w:pPr>
+        <w:ind w:left="2160" w:hanging="360"/>
+      </w:pPr>
+      <w:rPr>
+        <w:rFonts w:ascii="Wingdings" w:hAnsi="Wingdings" w:hint="default"/>
+      </w:rPr>
+    </w:lvl>
+    <w:lvl w:ilvl="3" w:tplc="04090001" w:tentative="1">
+      <w:start w:val="1"/>
+      <w:numFmt w:val="bullet"/>
+      <w:lvlText w:val=""/>
+      <w:lvlJc w:val="left"/>
+      <w:pPr>
+        <w:ind w:left="2880" w:hanging="360"/>
+      </w:pPr>
+      <w:rPr>
+        <w:rFonts w:ascii="Symbol" w:hAnsi="Symbol" w:hint="default"/>
+      </w:rPr>
+    </w:lvl>
+    <w:lvl w:ilvl="4" w:tplc="04090003" w:tentative="1">
+      <w:start w:val="1"/>
+      <w:numFmt w:val="bullet"/>
+      <w:lvlText w:val="o"/>
+      <w:lvlJc w:val="left"/>
+      <w:pPr>
+        <w:ind w:left="3600" w:hanging="360"/>
+      </w:pPr>
+      <w:rPr>
+        <w:rFonts w:ascii="Courier New" w:hAnsi="Courier New" w:cs="Courier New" w:hint="default"/>
+      </w:rPr>
+    </w:lvl>
+    <w:lvl w:ilvl="5" w:tplc="04090005" w:tentative="1">
+      <w:start w:val="1"/>
+      <w:numFmt w:val="bullet"/>
+      <w:lvlText w:val=""/>
+      <w:lvlJc w:val="left"/>
+      <w:pPr>
+        <w:ind w:left="4320" w:hanging="360"/>
+      </w:pPr>
+      <w:rPr>
+        <w:rFonts w:ascii="Wingdings" w:hAnsi="Wingdings" w:hint="default"/>
+      </w:rPr>
+    </w:lvl>
+    <w:lvl w:ilvl="6" w:tplc="04090001" w:tentative="1">
+      <w:start w:val="1"/>
+      <w:numFmt w:val="bullet"/>
+      <w:lvlText w:val=""/>
+      <w:lvlJc w:val="left"/>
+      <w:pPr>
+        <w:ind w:left="5040" w:hanging="360"/>
+      </w:pPr>
+      <w:rPr>
+        <w:rFonts w:ascii="Symbol" w:hAnsi="Symbol" w:hint="default"/>
+      </w:rPr>
+    </w:lvl>
+    <w:lvl w:ilvl="7" w:tplc="04090003" w:tentative="1">
+      <w:start w:val="1"/>
+      <w:numFmt w:val="bullet"/>
+      <w:lvlText w:val="o"/>
+      <w:lvlJc w:val="left"/>
+      <w:pPr>
+        <w:ind w:left="5760" w:hanging="360"/>
+      </w:pPr>
+      <w:rPr>
+        <w:rFonts w:ascii="Courier New" w:hAnsi="Courier New" w:cs="Courier New" w:hint="default"/>
+      </w:rPr>
+    </w:lvl>
+    <w:lvl w:ilvl="8" w:tplc="04090005" w:tentative="1">
+      <w:start w:val="1"/>
+      <w:numFmt w:val="bullet"/>
+      <w:lvlText w:val=""/>
+      <w:lvlJc w:val="left"/>
+      <w:pPr>
+        <w:ind w:left="6480" w:hanging="360"/>
+      </w:pPr>
+      <w:rPr>
+        <w:rFonts w:ascii="Wingdings" w:hAnsi="Wingdings" w:hint="default"/>
+      </w:rPr>
+    </w:lvl>
+  </w:abstractNum>
+  <w:abstractNum w:abstractNumId="1" w15:restartNumberingAfterBreak="0">
     <w:nsid w:val="1AF13EC7"/>
     <w:multiLevelType w:val="hybridMultilevel"/>
     <w:tmpl w:val="17E61066"/>
@@ -798,7 +1014,7 @@
       </w:rPr>
     </w:lvl>
   </w:abstractNum>
-  <w:abstractNum w:abstractNumId="1" w15:restartNumberingAfterBreak="0">
+  <w:abstractNum w:abstractNumId="2" w15:restartNumberingAfterBreak="0">
     <w:nsid w:val="39646551"/>
     <w:multiLevelType w:val="hybridMultilevel"/>
     <w:tmpl w:val="B5341EBE"/>
@@ -910,7 +1126,7 @@
       </w:rPr>
     </w:lvl>
   </w:abstractNum>
-  <w:abstractNum w:abstractNumId="2" w15:restartNumberingAfterBreak="0">
+  <w:abstractNum w:abstractNumId="3" w15:restartNumberingAfterBreak="0">
     <w:nsid w:val="43B65B78"/>
     <w:multiLevelType w:val="hybridMultilevel"/>
     <w:tmpl w:val="C93A3F6A"/>
@@ -1023,7 +1239,120 @@
       </w:rPr>
     </w:lvl>
   </w:abstractNum>
-  <w:abstractNum w:abstractNumId="3" w15:restartNumberingAfterBreak="0">
+  <w:abstractNum w:abstractNumId="4" w15:restartNumberingAfterBreak="0">
+    <w:nsid w:val="5F976D3E"/>
+    <w:multiLevelType w:val="hybridMultilevel"/>
+    <w:tmpl w:val="BA9A5340"/>
+    <w:lvl w:ilvl="0" w:tplc="FFF2AD0E">
+      <w:start w:val="1"/>
+      <w:numFmt w:val="bullet"/>
+      <w:lvlText w:val=""/>
+      <w:lvlJc w:val="left"/>
+      <w:pPr>
+        <w:ind w:left="720" w:hanging="360"/>
+      </w:pPr>
+      <w:rPr>
+        <w:rFonts w:ascii="Symbol" w:hAnsi="Symbol" w:hint="default"/>
+      </w:rPr>
+    </w:lvl>
+    <w:lvl w:ilvl="1" w:tplc="04090003" w:tentative="1">
+      <w:start w:val="1"/>
+      <w:numFmt w:val="bullet"/>
+      <w:lvlText w:val="o"/>
+      <w:lvlJc w:val="left"/>
+      <w:pPr>
+        <w:ind w:left="1440" w:hanging="360"/>
+      </w:pPr>
+      <w:rPr>
+        <w:rFonts w:ascii="Courier New" w:hAnsi="Courier New" w:cs="Courier New" w:hint="default"/>
+      </w:rPr>
+    </w:lvl>
+    <w:lvl w:ilvl="2" w:tplc="04090005" w:tentative="1">
+      <w:start w:val="1"/>
+      <w:numFmt w:val="bullet"/>
+      <w:lvlText w:val=""/>
+      <w:lvlJc w:val="left"/>
+      <w:pPr>
+        <w:ind w:left="2160" w:hanging="360"/>
+      </w:pPr>
+      <w:rPr>
+        <w:rFonts w:ascii="Wingdings" w:hAnsi="Wingdings" w:hint="default"/>
+      </w:rPr>
+    </w:lvl>
+    <w:lvl w:ilvl="3" w:tplc="04090001" w:tentative="1">
+      <w:start w:val="1"/>
+      <w:numFmt w:val="bullet"/>
+      <w:lvlText w:val=""/>
+      <w:lvlJc w:val="left"/>
+      <w:pPr>
+        <w:ind w:left="2880" w:hanging="360"/>
+      </w:pPr>
+      <w:rPr>
+        <w:rFonts w:ascii="Symbol" w:hAnsi="Symbol" w:hint="default"/>
+      </w:rPr>
+    </w:lvl>
+    <w:lvl w:ilvl="4" w:tplc="04090003" w:tentative="1">
+      <w:start w:val="1"/>
+      <w:numFmt w:val="bullet"/>
+      <w:lvlText w:val="o"/>
+      <w:lvlJc w:val="left"/>
+      <w:pPr>
+        <w:ind w:left="3600" w:hanging="360"/>
+      </w:pPr>
+      <w:rPr>
+        <w:rFonts w:ascii="Courier New" w:hAnsi="Courier New" w:cs="Courier New" w:hint="default"/>
+      </w:rPr>
+    </w:lvl>
+    <w:lvl w:ilvl="5" w:tplc="04090005" w:tentative="1">
+      <w:start w:val="1"/>
+      <w:numFmt w:val="bullet"/>
+      <w:lvlText w:val=""/>
+      <w:lvlJc w:val="left"/>
+      <w:pPr>
+        <w:ind w:left="4320" w:hanging="360"/>
+      </w:pPr>
+      <w:rPr>
+        <w:rFonts w:ascii="Wingdings" w:hAnsi="Wingdings" w:hint="default"/>
+      </w:rPr>
+    </w:lvl>
+    <w:lvl w:ilvl="6" w:tplc="04090001" w:tentative="1">
+      <w:start w:val="1"/>
+      <w:numFmt w:val="bullet"/>
+      <w:lvlText w:val=""/>
+      <w:lvlJc w:val="left"/>
+      <w:pPr>
+        <w:ind w:left="5040" w:hanging="360"/>
+      </w:pPr>
+      <w:rPr>
+        <w:rFonts w:ascii="Symbol" w:hAnsi="Symbol" w:hint="default"/>
+      </w:rPr>
+    </w:lvl>
+    <w:lvl w:ilvl="7" w:tplc="04090003" w:tentative="1">
+      <w:start w:val="1"/>
+      <w:numFmt w:val="bullet"/>
+      <w:lvlText w:val="o"/>
+      <w:lvlJc w:val="left"/>
+      <w:pPr>
+        <w:ind w:left="5760" w:hanging="360"/>
+      </w:pPr>
+      <w:rPr>
+        <w:rFonts w:ascii="Courier New" w:hAnsi="Courier New" w:cs="Courier New" w:hint="default"/>
+      </w:rPr>
+    </w:lvl>
+    <w:lvl w:ilvl="8" w:tplc="04090005" w:tentative="1">
+      <w:start w:val="1"/>
+      <w:numFmt w:val="bullet"/>
+      <w:lvlText w:val=""/>
+      <w:lvlJc w:val="left"/>
+      <w:pPr>
+        <w:ind w:left="6480" w:hanging="360"/>
+      </w:pPr>
+      <w:rPr>
+        <w:rFonts w:ascii="Wingdings" w:hAnsi="Wingdings" w:hint="default"/>
+      </w:rPr>
+    </w:lvl>
+  </w:abstractNum>
+  <w:abstractNum w:abstractNumId="5" w15:restartNumberingAfterBreak="0">
     <w:nsid w:val="793A6AB7"/>
     <w:multiLevelType w:val="hybridMultilevel"/>
     <w:tmpl w:val="926A5A38"/>
@@ -1137,16 +1466,22 @@
     </w:lvl>
   </w:abstractNum>
   <w:num w:numId="1">
+    <w:abstractNumId w:val="2"/>
+  </w:num>
+  <w:num w:numId="2">
     <w:abstractNumId w:val="1"/>
   </w:num>
-  <w:num w:numId="2">
+  <w:num w:numId="3">
+    <w:abstractNumId w:val="3"/>
+  </w:num>
+  <w:num w:numId="4">
+    <w:abstractNumId w:val="5"/>
+  </w:num>
+  <w:num w:numId="5">
     <w:abstractNumId w:val="0"/>
   </w:num>
-  <w:num w:numId="3">
-    <w:abstractNumId w:val="2"/>
-  </w:num>
-  <w:num w:numId="4">
-    <w:abstractNumId w:val="3"/>
+  <w:num w:numId="6">
+    <w:abstractNumId w:val="4"/>
   </w:num>
 </w:numbering>
 </file>
@@ -1553,6 +1888,7 @@
   <w:style w:type="character" w:default="1" w:styleId="DefaultParagraphFont">
     <w:name w:val="Default Paragraph Font"/>
     <w:uiPriority w:val="1"/>
+    <w:semiHidden/>
     <w:unhideWhenUsed/>
   </w:style>
   <w:style w:type="table" w:default="1" w:styleId="TableNormal">

</xml_diff>